<commit_message>
Update Revisión posterior al Proyecto.docx
</commit_message>
<xml_diff>
--- a/Administracion de Proyectos/Hito 5- Cierre/Revisión posterior al Proyecto.docx
+++ b/Administracion de Proyectos/Hito 5- Cierre/Revisión posterior al Proyecto.docx
@@ -474,21 +474,30 @@
         <w:tblLook w:val="04A0" w:firstRow="1" w:lastRow="0" w:firstColumn="1" w:lastColumn="0" w:noHBand="0" w:noVBand="1"/>
       </w:tblPr>
       <w:tblGrid>
-        <w:gridCol w:w="1586"/>
-        <w:gridCol w:w="1952"/>
-        <w:gridCol w:w="2042"/>
-        <w:gridCol w:w="3248"/>
+        <w:gridCol w:w="1703"/>
+        <w:gridCol w:w="1963"/>
+        <w:gridCol w:w="1986"/>
+        <w:gridCol w:w="3176"/>
       </w:tblGrid>
       <w:tr>
         <w:tc>
           <w:tcPr>
             <w:tcW w:w="2207" w:type="dxa"/>
+            <w:shd w:val="clear" w:color="auto" w:fill="E7E6E6" w:themeFill="background2"/>
           </w:tcPr>
           <w:p>
             <w:pPr>
               <w:jc w:val="center"/>
-            </w:pPr>
-            <w:r>
+              <w:rPr>
+                <w:rFonts w:ascii="Times New Roman" w:hAnsi="Times New Roman"/>
+                <w:szCs w:val="24"/>
+              </w:rPr>
+            </w:pPr>
+            <w:r>
+              <w:rPr>
+                <w:rFonts w:ascii="Times New Roman" w:hAnsi="Times New Roman"/>
+                <w:szCs w:val="24"/>
+              </w:rPr>
               <w:t>Nombre</w:t>
             </w:r>
           </w:p>
@@ -496,12 +505,21 @@
         <w:tc>
           <w:tcPr>
             <w:tcW w:w="2207" w:type="dxa"/>
+            <w:shd w:val="clear" w:color="auto" w:fill="E7E6E6" w:themeFill="background2"/>
           </w:tcPr>
           <w:p>
             <w:pPr>
               <w:jc w:val="center"/>
-            </w:pPr>
-            <w:r>
+              <w:rPr>
+                <w:rFonts w:ascii="Times New Roman" w:hAnsi="Times New Roman"/>
+                <w:szCs w:val="24"/>
+              </w:rPr>
+            </w:pPr>
+            <w:r>
+              <w:rPr>
+                <w:rFonts w:ascii="Times New Roman" w:hAnsi="Times New Roman"/>
+                <w:szCs w:val="24"/>
+              </w:rPr>
               <w:t>Título</w:t>
             </w:r>
           </w:p>
@@ -509,12 +527,21 @@
         <w:tc>
           <w:tcPr>
             <w:tcW w:w="2207" w:type="dxa"/>
+            <w:shd w:val="clear" w:color="auto" w:fill="E7E6E6" w:themeFill="background2"/>
           </w:tcPr>
           <w:p>
             <w:pPr>
               <w:jc w:val="center"/>
-            </w:pPr>
-            <w:r>
+              <w:rPr>
+                <w:rFonts w:ascii="Times New Roman" w:hAnsi="Times New Roman"/>
+                <w:szCs w:val="24"/>
+              </w:rPr>
+            </w:pPr>
+            <w:r>
+              <w:rPr>
+                <w:rFonts w:ascii="Times New Roman" w:hAnsi="Times New Roman"/>
+                <w:szCs w:val="24"/>
+              </w:rPr>
               <w:t>Rol de proyecto</w:t>
             </w:r>
           </w:p>
@@ -522,12 +549,21 @@
         <w:tc>
           <w:tcPr>
             <w:tcW w:w="2207" w:type="dxa"/>
+            <w:shd w:val="clear" w:color="auto" w:fill="E7E6E6" w:themeFill="background2"/>
           </w:tcPr>
           <w:p>
             <w:pPr>
               <w:jc w:val="center"/>
-            </w:pPr>
-            <w:r>
+              <w:rPr>
+                <w:rFonts w:ascii="Times New Roman" w:hAnsi="Times New Roman"/>
+                <w:szCs w:val="24"/>
+              </w:rPr>
+            </w:pPr>
+            <w:r>
+              <w:rPr>
+                <w:rFonts w:ascii="Times New Roman" w:hAnsi="Times New Roman"/>
+                <w:szCs w:val="24"/>
+              </w:rPr>
               <w:t>Contacto</w:t>
             </w:r>
           </w:p>
@@ -539,7 +575,17 @@
             <w:tcW w:w="2207" w:type="dxa"/>
           </w:tcPr>
           <w:p>
-            <w:r>
+            <w:pPr>
+              <w:rPr>
+                <w:rFonts w:ascii="Times New Roman" w:hAnsi="Times New Roman"/>
+                <w:szCs w:val="24"/>
+              </w:rPr>
+            </w:pPr>
+            <w:r>
+              <w:rPr>
+                <w:rFonts w:ascii="Times New Roman" w:hAnsi="Times New Roman"/>
+                <w:szCs w:val="24"/>
+              </w:rPr>
               <w:t>Fabricio Porras Morera</w:t>
             </w:r>
           </w:p>
@@ -549,7 +595,17 @@
             <w:tcW w:w="2207" w:type="dxa"/>
           </w:tcPr>
           <w:p>
-            <w:r>
+            <w:pPr>
+              <w:rPr>
+                <w:rFonts w:ascii="Times New Roman" w:hAnsi="Times New Roman"/>
+                <w:szCs w:val="24"/>
+              </w:rPr>
+            </w:pPr>
+            <w:r>
+              <w:rPr>
+                <w:rFonts w:ascii="Times New Roman" w:hAnsi="Times New Roman"/>
+                <w:szCs w:val="24"/>
+              </w:rPr>
               <w:t>Gerente del proyecto</w:t>
             </w:r>
           </w:p>
@@ -559,10 +615,24 @@
             <w:tcW w:w="2207" w:type="dxa"/>
           </w:tcPr>
           <w:p>
-            <w:r>
+            <w:pPr>
+              <w:rPr>
+                <w:rFonts w:ascii="Times New Roman" w:hAnsi="Times New Roman"/>
+                <w:szCs w:val="24"/>
+              </w:rPr>
+            </w:pPr>
+            <w:r>
+              <w:rPr>
+                <w:rFonts w:ascii="Times New Roman" w:hAnsi="Times New Roman"/>
+                <w:szCs w:val="24"/>
+              </w:rPr>
               <w:t xml:space="preserve">Encargado de verificar que todo el proceso se cumpla adecuadamente para una finalización exitosa, encargado de la toma de requerimientos y </w:t>
             </w:r>
             <w:r>
+              <w:rPr>
+                <w:rFonts w:ascii="Times New Roman" w:hAnsi="Times New Roman"/>
+                <w:szCs w:val="24"/>
+              </w:rPr>
               <w:lastRenderedPageBreak/>
               <w:t>reuniones con el cliente.</w:t>
             </w:r>
@@ -573,13 +643,19 @@
             <w:tcW w:w="2207" w:type="dxa"/>
           </w:tcPr>
           <w:p>
+            <w:pPr>
+              <w:rPr>
+                <w:rFonts w:ascii="Times New Roman" w:hAnsi="Times New Roman"/>
+                <w:szCs w:val="24"/>
+              </w:rPr>
+            </w:pPr>
             <w:hyperlink r:id="rId5" w:tooltip="Enviar email a este usuario" w:history="1">
               <w:r>
                 <w:rPr>
                   <w:rStyle w:val="Hipervnculo"/>
-                  <w:rFonts w:ascii="Roboto" w:hAnsi="Roboto"/>
+                  <w:rFonts w:ascii="Times New Roman" w:hAnsi="Times New Roman"/>
                   <w:color w:val="2662FF"/>
-                  <w:sz w:val="22"/>
+                  <w:szCs w:val="24"/>
                   <w:bdr w:val="none" w:sz="0" w:space="0" w:color="auto" w:frame="1"/>
                   <w:shd w:val="clear" w:color="auto" w:fill="FFFFFF"/>
                 </w:rPr>
@@ -595,7 +671,17 @@
             <w:tcW w:w="2207" w:type="dxa"/>
           </w:tcPr>
           <w:p>
-            <w:r>
+            <w:pPr>
+              <w:rPr>
+                <w:rFonts w:ascii="Times New Roman" w:hAnsi="Times New Roman"/>
+                <w:szCs w:val="24"/>
+              </w:rPr>
+            </w:pPr>
+            <w:r>
+              <w:rPr>
+                <w:rFonts w:ascii="Times New Roman" w:hAnsi="Times New Roman"/>
+                <w:szCs w:val="24"/>
+              </w:rPr>
               <w:t>Carlos Solís Mora</w:t>
             </w:r>
           </w:p>
@@ -605,15 +691,33 @@
             <w:tcW w:w="2207" w:type="dxa"/>
           </w:tcPr>
           <w:p>
-            <w:r>
+            <w:pPr>
+              <w:rPr>
+                <w:rFonts w:ascii="Times New Roman" w:hAnsi="Times New Roman"/>
+                <w:szCs w:val="24"/>
+              </w:rPr>
+            </w:pPr>
+            <w:r>
+              <w:rPr>
+                <w:rFonts w:ascii="Times New Roman" w:hAnsi="Times New Roman"/>
+                <w:szCs w:val="24"/>
+              </w:rPr>
               <w:t>Desarrollador Back-</w:t>
             </w:r>
             <w:proofErr w:type="spellStart"/>
             <w:r>
+              <w:rPr>
+                <w:rFonts w:ascii="Times New Roman" w:hAnsi="Times New Roman"/>
+                <w:szCs w:val="24"/>
+              </w:rPr>
               <w:t>End</w:t>
             </w:r>
             <w:proofErr w:type="spellEnd"/>
             <w:r>
+              <w:rPr>
+                <w:rFonts w:ascii="Times New Roman" w:hAnsi="Times New Roman"/>
+                <w:szCs w:val="24"/>
+              </w:rPr>
               <w:t xml:space="preserve"> del proyecto.</w:t>
             </w:r>
           </w:p>
@@ -623,15 +727,33 @@
             <w:tcW w:w="2207" w:type="dxa"/>
           </w:tcPr>
           <w:p>
-            <w:r>
+            <w:pPr>
+              <w:rPr>
+                <w:rFonts w:ascii="Times New Roman" w:hAnsi="Times New Roman"/>
+                <w:szCs w:val="24"/>
+              </w:rPr>
+            </w:pPr>
+            <w:r>
+              <w:rPr>
+                <w:rFonts w:ascii="Times New Roman" w:hAnsi="Times New Roman"/>
+                <w:szCs w:val="24"/>
+              </w:rPr>
               <w:t>Encargado de desarrollar la parte Back-</w:t>
             </w:r>
             <w:proofErr w:type="spellStart"/>
             <w:r>
+              <w:rPr>
+                <w:rFonts w:ascii="Times New Roman" w:hAnsi="Times New Roman"/>
+                <w:szCs w:val="24"/>
+              </w:rPr>
               <w:t>End</w:t>
             </w:r>
             <w:proofErr w:type="spellEnd"/>
             <w:r>
+              <w:rPr>
+                <w:rFonts w:ascii="Times New Roman" w:hAnsi="Times New Roman"/>
+                <w:szCs w:val="24"/>
+              </w:rPr>
               <w:t xml:space="preserve"> del proyecto.</w:t>
             </w:r>
           </w:p>
@@ -641,13 +763,19 @@
             <w:tcW w:w="2207" w:type="dxa"/>
           </w:tcPr>
           <w:p>
+            <w:pPr>
+              <w:rPr>
+                <w:rFonts w:ascii="Times New Roman" w:hAnsi="Times New Roman"/>
+                <w:szCs w:val="24"/>
+              </w:rPr>
+            </w:pPr>
             <w:hyperlink r:id="rId6" w:tooltip="Enviar email a este usuario" w:history="1">
               <w:r>
                 <w:rPr>
                   <w:rStyle w:val="Hipervnculo"/>
-                  <w:rFonts w:ascii="Roboto" w:hAnsi="Roboto"/>
+                  <w:rFonts w:ascii="Times New Roman" w:hAnsi="Times New Roman"/>
                   <w:color w:val="2662FF"/>
-                  <w:sz w:val="22"/>
+                  <w:szCs w:val="24"/>
                   <w:bdr w:val="none" w:sz="0" w:space="0" w:color="auto" w:frame="1"/>
                   <w:shd w:val="clear" w:color="auto" w:fill="FFFFFF"/>
                 </w:rPr>
@@ -663,7 +791,17 @@
             <w:tcW w:w="2207" w:type="dxa"/>
           </w:tcPr>
           <w:p>
-            <w:r>
+            <w:pPr>
+              <w:rPr>
+                <w:rFonts w:ascii="Times New Roman" w:hAnsi="Times New Roman"/>
+                <w:szCs w:val="24"/>
+              </w:rPr>
+            </w:pPr>
+            <w:r>
+              <w:rPr>
+                <w:rFonts w:ascii="Times New Roman" w:hAnsi="Times New Roman"/>
+                <w:szCs w:val="24"/>
+              </w:rPr>
               <w:t>Raschell Jarquín Quesada</w:t>
             </w:r>
           </w:p>
@@ -673,15 +811,33 @@
             <w:tcW w:w="2207" w:type="dxa"/>
           </w:tcPr>
           <w:p>
-            <w:r>
+            <w:pPr>
+              <w:rPr>
+                <w:rFonts w:ascii="Times New Roman" w:hAnsi="Times New Roman"/>
+                <w:szCs w:val="24"/>
+              </w:rPr>
+            </w:pPr>
+            <w:r>
+              <w:rPr>
+                <w:rFonts w:ascii="Times New Roman" w:hAnsi="Times New Roman"/>
+                <w:szCs w:val="24"/>
+              </w:rPr>
               <w:t>Desarrolladora Front-</w:t>
             </w:r>
             <w:proofErr w:type="spellStart"/>
             <w:r>
+              <w:rPr>
+                <w:rFonts w:ascii="Times New Roman" w:hAnsi="Times New Roman"/>
+                <w:szCs w:val="24"/>
+              </w:rPr>
               <w:t>End</w:t>
             </w:r>
             <w:proofErr w:type="spellEnd"/>
             <w:r>
+              <w:rPr>
+                <w:rFonts w:ascii="Times New Roman" w:hAnsi="Times New Roman"/>
+                <w:szCs w:val="24"/>
+              </w:rPr>
               <w:t xml:space="preserve"> del proyecto.</w:t>
             </w:r>
           </w:p>
@@ -691,15 +847,33 @@
             <w:tcW w:w="2207" w:type="dxa"/>
           </w:tcPr>
           <w:p>
-            <w:r>
+            <w:pPr>
+              <w:rPr>
+                <w:rFonts w:ascii="Times New Roman" w:hAnsi="Times New Roman"/>
+                <w:szCs w:val="24"/>
+              </w:rPr>
+            </w:pPr>
+            <w:r>
+              <w:rPr>
+                <w:rFonts w:ascii="Times New Roman" w:hAnsi="Times New Roman"/>
+                <w:szCs w:val="24"/>
+              </w:rPr>
               <w:t>Encargada de desarrollar la parte Front-</w:t>
             </w:r>
             <w:proofErr w:type="spellStart"/>
             <w:r>
+              <w:rPr>
+                <w:rFonts w:ascii="Times New Roman" w:hAnsi="Times New Roman"/>
+                <w:szCs w:val="24"/>
+              </w:rPr>
               <w:t>End</w:t>
             </w:r>
             <w:proofErr w:type="spellEnd"/>
             <w:r>
+              <w:rPr>
+                <w:rFonts w:ascii="Times New Roman" w:hAnsi="Times New Roman"/>
+                <w:szCs w:val="24"/>
+              </w:rPr>
               <w:t xml:space="preserve"> del proyecto.</w:t>
             </w:r>
           </w:p>
@@ -709,13 +883,19 @@
             <w:tcW w:w="2207" w:type="dxa"/>
           </w:tcPr>
           <w:p>
+            <w:pPr>
+              <w:rPr>
+                <w:rFonts w:ascii="Times New Roman" w:hAnsi="Times New Roman"/>
+                <w:szCs w:val="24"/>
+              </w:rPr>
+            </w:pPr>
             <w:hyperlink r:id="rId7" w:tooltip="Enviar email a este usuario" w:history="1">
               <w:r>
                 <w:rPr>
                   <w:rStyle w:val="Hipervnculo"/>
-                  <w:rFonts w:ascii="Roboto" w:hAnsi="Roboto"/>
+                  <w:rFonts w:ascii="Times New Roman" w:hAnsi="Times New Roman"/>
                   <w:color w:val="2662FF"/>
-                  <w:sz w:val="22"/>
+                  <w:szCs w:val="24"/>
                   <w:bdr w:val="none" w:sz="0" w:space="0" w:color="auto" w:frame="1"/>
                   <w:shd w:val="clear" w:color="auto" w:fill="FFFFFF"/>
                 </w:rPr>
@@ -787,15 +967,25 @@
         <w:gridCol w:w="2693"/>
       </w:tblGrid>
       <w:tr>
-        <w:tc>
-          <w:tcPr>
-            <w:tcW w:w="2207" w:type="dxa"/>
+        <w:trPr>
+          <w:trHeight w:val="711"/>
+        </w:trPr>
+        <w:tc>
+          <w:tcPr>
+            <w:tcW w:w="2207" w:type="dxa"/>
+            <w:shd w:val="clear" w:color="auto" w:fill="E7E6E6" w:themeFill="background2"/>
           </w:tcPr>
           <w:p>
             <w:pPr>
               <w:jc w:val="both"/>
-            </w:pPr>
-            <w:r>
+              <w:rPr>
+                <w:rFonts w:ascii="Times New Roman" w:hAnsi="Times New Roman"/>
+              </w:rPr>
+            </w:pPr>
+            <w:r>
+              <w:rPr>
+                <w:rFonts w:ascii="Times New Roman" w:hAnsi="Times New Roman"/>
+              </w:rPr>
               <w:t>Entrega planificada</w:t>
             </w:r>
           </w:p>
@@ -803,12 +993,19 @@
         <w:tc>
           <w:tcPr>
             <w:tcW w:w="3033" w:type="dxa"/>
+            <w:shd w:val="clear" w:color="auto" w:fill="E7E6E6" w:themeFill="background2"/>
           </w:tcPr>
           <w:p>
             <w:pPr>
               <w:jc w:val="both"/>
-            </w:pPr>
-            <w:r>
+              <w:rPr>
+                <w:rFonts w:ascii="Times New Roman" w:hAnsi="Times New Roman"/>
+              </w:rPr>
+            </w:pPr>
+            <w:r>
+              <w:rPr>
+                <w:rFonts w:ascii="Times New Roman" w:hAnsi="Times New Roman"/>
+              </w:rPr>
               <w:t>Entrega real</w:t>
             </w:r>
           </w:p>
@@ -816,12 +1013,19 @@
         <w:tc>
           <w:tcPr>
             <w:tcW w:w="2693" w:type="dxa"/>
+            <w:shd w:val="clear" w:color="auto" w:fill="E7E6E6" w:themeFill="background2"/>
           </w:tcPr>
           <w:p>
             <w:pPr>
               <w:jc w:val="both"/>
-            </w:pPr>
-            <w:r>
+              <w:rPr>
+                <w:rFonts w:ascii="Times New Roman" w:hAnsi="Times New Roman"/>
+              </w:rPr>
+            </w:pPr>
+            <w:r>
+              <w:rPr>
+                <w:rFonts w:ascii="Times New Roman" w:hAnsi="Times New Roman"/>
+              </w:rPr>
               <w:t>Resumen</w:t>
             </w:r>
           </w:p>
@@ -835,7 +1039,16 @@
           <w:p>
             <w:pPr>
               <w:jc w:val="both"/>
-            </w:pPr>
+              <w:rPr>
+                <w:rFonts w:ascii="Times New Roman" w:hAnsi="Times New Roman"/>
+              </w:rPr>
+            </w:pPr>
+            <w:r>
+              <w:rPr>
+                <w:rFonts w:ascii="Times New Roman" w:hAnsi="Times New Roman"/>
+              </w:rPr>
+              <w:t>Acta de constitución</w:t>
+            </w:r>
           </w:p>
         </w:tc>
         <w:tc>
@@ -845,7 +1058,16 @@
           <w:p>
             <w:pPr>
               <w:jc w:val="both"/>
-            </w:pPr>
+              <w:rPr>
+                <w:rFonts w:ascii="Times New Roman" w:hAnsi="Times New Roman"/>
+              </w:rPr>
+            </w:pPr>
+            <w:r>
+              <w:rPr>
+                <w:rFonts w:ascii="Times New Roman" w:hAnsi="Times New Roman"/>
+              </w:rPr>
+              <w:t>Acta de constitución</w:t>
+            </w:r>
           </w:p>
         </w:tc>
         <w:tc>
@@ -855,7 +1077,16 @@
           <w:p>
             <w:pPr>
               <w:jc w:val="both"/>
-            </w:pPr>
+              <w:rPr>
+                <w:rFonts w:ascii="Times New Roman" w:hAnsi="Times New Roman"/>
+              </w:rPr>
+            </w:pPr>
+            <w:r>
+              <w:rPr>
+                <w:rFonts w:ascii="Times New Roman" w:hAnsi="Times New Roman"/>
+              </w:rPr>
+              <w:t>Se entregó de manera exitosa un Acta de Constitución que recibió la firma del patrocinador del proyecto.</w:t>
+            </w:r>
           </w:p>
         </w:tc>
       </w:tr>
@@ -867,7 +1098,16 @@
           <w:p>
             <w:pPr>
               <w:jc w:val="both"/>
-            </w:pPr>
+              <w:rPr>
+                <w:rFonts w:ascii="Times New Roman" w:hAnsi="Times New Roman"/>
+              </w:rPr>
+            </w:pPr>
+            <w:r>
+              <w:rPr>
+                <w:rFonts w:ascii="Times New Roman" w:hAnsi="Times New Roman"/>
+              </w:rPr>
+              <w:t>Documento de especificación de requisitos</w:t>
+            </w:r>
           </w:p>
         </w:tc>
         <w:tc>
@@ -877,7 +1117,16 @@
           <w:p>
             <w:pPr>
               <w:jc w:val="both"/>
-            </w:pPr>
+              <w:rPr>
+                <w:rFonts w:ascii="Times New Roman" w:hAnsi="Times New Roman"/>
+              </w:rPr>
+            </w:pPr>
+            <w:r>
+              <w:rPr>
+                <w:rFonts w:ascii="Times New Roman" w:hAnsi="Times New Roman"/>
+              </w:rPr>
+              <w:t>Documento de especificación de requisitos</w:t>
+            </w:r>
           </w:p>
         </w:tc>
         <w:tc>
@@ -887,7 +1136,23 @@
           <w:p>
             <w:pPr>
               <w:jc w:val="both"/>
-            </w:pPr>
+              <w:rPr>
+                <w:rFonts w:ascii="Times New Roman" w:hAnsi="Times New Roman"/>
+              </w:rPr>
+            </w:pPr>
+            <w:r>
+              <w:rPr>
+                <w:rFonts w:ascii="Times New Roman" w:hAnsi="Times New Roman"/>
+              </w:rPr>
+              <w:t xml:space="preserve">Se entregó de manera exitosa un documento de especificación de </w:t>
+            </w:r>
+            <w:r>
+              <w:rPr>
+                <w:rFonts w:ascii="Times New Roman" w:hAnsi="Times New Roman"/>
+              </w:rPr>
+              <w:lastRenderedPageBreak/>
+              <w:t>requisitos del proyecto y producto.</w:t>
+            </w:r>
           </w:p>
         </w:tc>
       </w:tr>
@@ -899,7 +1164,17 @@
           <w:p>
             <w:pPr>
               <w:jc w:val="both"/>
-            </w:pPr>
+              <w:rPr>
+                <w:rFonts w:ascii="Times New Roman" w:hAnsi="Times New Roman"/>
+              </w:rPr>
+            </w:pPr>
+            <w:r>
+              <w:rPr>
+                <w:rFonts w:ascii="Times New Roman" w:hAnsi="Times New Roman"/>
+              </w:rPr>
+              <w:lastRenderedPageBreak/>
+              <w:t>Documento inicial del diseño del sistema a edad temprana.</w:t>
+            </w:r>
           </w:p>
         </w:tc>
         <w:tc>
@@ -909,7 +1184,16 @@
           <w:p>
             <w:pPr>
               <w:jc w:val="both"/>
-            </w:pPr>
+              <w:rPr>
+                <w:rFonts w:ascii="Times New Roman" w:hAnsi="Times New Roman"/>
+              </w:rPr>
+            </w:pPr>
+            <w:r>
+              <w:rPr>
+                <w:rFonts w:ascii="Times New Roman" w:hAnsi="Times New Roman"/>
+              </w:rPr>
+              <w:t>Documento inicial del diseño del sistema a edad temprana</w:t>
+            </w:r>
           </w:p>
         </w:tc>
         <w:tc>
@@ -919,7 +1203,16 @@
           <w:p>
             <w:pPr>
               <w:jc w:val="both"/>
-            </w:pPr>
+              <w:rPr>
+                <w:rFonts w:ascii="Times New Roman" w:hAnsi="Times New Roman"/>
+              </w:rPr>
+            </w:pPr>
+            <w:r>
+              <w:rPr>
+                <w:rFonts w:ascii="Times New Roman" w:hAnsi="Times New Roman"/>
+              </w:rPr>
+              <w:t>Se entregó un documento inicial del diseño del sistema dónde se implementó el patrón de colores, los distintos futuros componentes a realizar para la aplicación en Wireframes.</w:t>
+            </w:r>
           </w:p>
         </w:tc>
       </w:tr>
@@ -931,7 +1224,16 @@
           <w:p>
             <w:pPr>
               <w:jc w:val="both"/>
-            </w:pPr>
+              <w:rPr>
+                <w:rFonts w:ascii="Times New Roman" w:hAnsi="Times New Roman"/>
+              </w:rPr>
+            </w:pPr>
+            <w:r>
+              <w:rPr>
+                <w:rFonts w:ascii="Times New Roman" w:hAnsi="Times New Roman"/>
+              </w:rPr>
+              <w:t>Avances del desarrollo de aplicación a edad temprana</w:t>
+            </w:r>
           </w:p>
         </w:tc>
         <w:tc>
@@ -941,7 +1243,16 @@
           <w:p>
             <w:pPr>
               <w:jc w:val="both"/>
-            </w:pPr>
+              <w:rPr>
+                <w:rFonts w:ascii="Times New Roman" w:hAnsi="Times New Roman"/>
+              </w:rPr>
+            </w:pPr>
+            <w:r>
+              <w:rPr>
+                <w:rFonts w:ascii="Times New Roman" w:hAnsi="Times New Roman"/>
+              </w:rPr>
+              <w:t>Avances del desarrollo de aplicación a edad temprana</w:t>
+            </w:r>
           </w:p>
         </w:tc>
         <w:tc>
@@ -951,7 +1262,206 @@
           <w:p>
             <w:pPr>
               <w:jc w:val="both"/>
-            </w:pPr>
+              <w:rPr>
+                <w:rFonts w:ascii="Times New Roman" w:hAnsi="Times New Roman"/>
+              </w:rPr>
+            </w:pPr>
+            <w:r>
+              <w:rPr>
+                <w:rFonts w:ascii="Times New Roman" w:hAnsi="Times New Roman"/>
+              </w:rPr>
+              <w:t>Se entregó un avance de la aplicación a edad temprana desarrollada en React implementando una base de datos con PostgreSQL, evidenciando los principales componentes y la visión general del sistema.</w:t>
+            </w:r>
+          </w:p>
+        </w:tc>
+      </w:tr>
+      <w:tr>
+        <w:tc>
+          <w:tcPr>
+            <w:tcW w:w="2207" w:type="dxa"/>
+          </w:tcPr>
+          <w:p>
+            <w:pPr>
+              <w:jc w:val="both"/>
+              <w:rPr>
+                <w:rFonts w:ascii="Times New Roman" w:hAnsi="Times New Roman"/>
+              </w:rPr>
+            </w:pPr>
+            <w:r>
+              <w:rPr>
+                <w:rFonts w:ascii="Times New Roman" w:hAnsi="Times New Roman"/>
+              </w:rPr>
+              <w:t>Versión final de la aplicación funcional</w:t>
+            </w:r>
+          </w:p>
+        </w:tc>
+        <w:tc>
+          <w:tcPr>
+            <w:tcW w:w="3033" w:type="dxa"/>
+          </w:tcPr>
+          <w:p>
+            <w:pPr>
+              <w:jc w:val="both"/>
+              <w:rPr>
+                <w:rFonts w:ascii="Times New Roman" w:hAnsi="Times New Roman"/>
+              </w:rPr>
+            </w:pPr>
+            <w:r>
+              <w:rPr>
+                <w:rFonts w:ascii="Times New Roman" w:hAnsi="Times New Roman"/>
+              </w:rPr>
+              <w:t>Versión final de la aplicación funcional</w:t>
+            </w:r>
+          </w:p>
+        </w:tc>
+        <w:tc>
+          <w:tcPr>
+            <w:tcW w:w="2693" w:type="dxa"/>
+          </w:tcPr>
+          <w:p>
+            <w:pPr>
+              <w:jc w:val="both"/>
+              <w:rPr>
+                <w:rFonts w:ascii="Times New Roman" w:hAnsi="Times New Roman"/>
+              </w:rPr>
+            </w:pPr>
+            <w:r>
+              <w:rPr>
+                <w:rFonts w:ascii="Times New Roman" w:hAnsi="Times New Roman"/>
+              </w:rPr>
+              <w:t>Se entregó la versión final de la aplicación funcional a los clientes</w:t>
+            </w:r>
+            <w:r>
+              <w:rPr>
+                <w:rFonts w:ascii="Times New Roman" w:hAnsi="Times New Roman"/>
+              </w:rPr>
+              <w:t xml:space="preserve"> junto con una presentación del uso de esta.</w:t>
+            </w:r>
+          </w:p>
+        </w:tc>
+      </w:tr>
+      <w:tr>
+        <w:tc>
+          <w:tcPr>
+            <w:tcW w:w="2207" w:type="dxa"/>
+          </w:tcPr>
+          <w:p>
+            <w:pPr>
+              <w:jc w:val="both"/>
+              <w:rPr>
+                <w:rFonts w:ascii="Times New Roman" w:hAnsi="Times New Roman"/>
+              </w:rPr>
+            </w:pPr>
+            <w:r>
+              <w:rPr>
+                <w:rFonts w:ascii="Times New Roman" w:hAnsi="Times New Roman"/>
+              </w:rPr>
+              <w:t>Manual técnico sobre el uso del sistema.</w:t>
+            </w:r>
+          </w:p>
+        </w:tc>
+        <w:tc>
+          <w:tcPr>
+            <w:tcW w:w="3033" w:type="dxa"/>
+          </w:tcPr>
+          <w:p>
+            <w:pPr>
+              <w:jc w:val="both"/>
+              <w:rPr>
+                <w:rFonts w:ascii="Times New Roman" w:hAnsi="Times New Roman"/>
+              </w:rPr>
+            </w:pPr>
+            <w:r>
+              <w:rPr>
+                <w:rFonts w:ascii="Times New Roman" w:hAnsi="Times New Roman"/>
+              </w:rPr>
+              <w:t>Manual técnico sobre el uso del sistema.</w:t>
+            </w:r>
+          </w:p>
+        </w:tc>
+        <w:tc>
+          <w:tcPr>
+            <w:tcW w:w="2693" w:type="dxa"/>
+          </w:tcPr>
+          <w:p>
+            <w:pPr>
+              <w:jc w:val="both"/>
+              <w:rPr>
+                <w:rFonts w:ascii="Times New Roman" w:hAnsi="Times New Roman"/>
+              </w:rPr>
+            </w:pPr>
+            <w:r>
+              <w:rPr>
+                <w:rFonts w:ascii="Times New Roman" w:hAnsi="Times New Roman"/>
+              </w:rPr>
+              <w:t>Se entregó un manual técnico sobre el uso del sistema que facilite al cliente el manejo del sistema.</w:t>
+            </w:r>
+          </w:p>
+        </w:tc>
+      </w:tr>
+      <w:tr>
+        <w:tc>
+          <w:tcPr>
+            <w:tcW w:w="2207" w:type="dxa"/>
+          </w:tcPr>
+          <w:p>
+            <w:pPr>
+              <w:jc w:val="both"/>
+              <w:rPr>
+                <w:rFonts w:ascii="Times New Roman" w:hAnsi="Times New Roman"/>
+              </w:rPr>
+            </w:pPr>
+            <w:r>
+              <w:rPr>
+                <w:rFonts w:ascii="Times New Roman" w:hAnsi="Times New Roman"/>
+              </w:rPr>
+              <w:t>Capacitación al personal administrativo para el uso e integración del sistema</w:t>
+            </w:r>
+          </w:p>
+        </w:tc>
+        <w:tc>
+          <w:tcPr>
+            <w:tcW w:w="3033" w:type="dxa"/>
+          </w:tcPr>
+          <w:p>
+            <w:pPr>
+              <w:jc w:val="both"/>
+              <w:rPr>
+                <w:rFonts w:ascii="Times New Roman" w:hAnsi="Times New Roman"/>
+              </w:rPr>
+            </w:pPr>
+            <w:r>
+              <w:rPr>
+                <w:rFonts w:ascii="Times New Roman" w:hAnsi="Times New Roman"/>
+              </w:rPr>
+              <w:t>Presentación al personal administrativo sobre el uso del sistema y su posible integración.</w:t>
+            </w:r>
+          </w:p>
+        </w:tc>
+        <w:tc>
+          <w:tcPr>
+            <w:tcW w:w="2693" w:type="dxa"/>
+          </w:tcPr>
+          <w:p>
+            <w:pPr>
+              <w:jc w:val="both"/>
+              <w:rPr>
+                <w:rFonts w:ascii="Times New Roman" w:hAnsi="Times New Roman"/>
+              </w:rPr>
+            </w:pPr>
+            <w:r>
+              <w:rPr>
+                <w:rFonts w:ascii="Times New Roman" w:hAnsi="Times New Roman"/>
+              </w:rPr>
+              <w:t xml:space="preserve">Aunque no se cumplió el entregable realizando una capacitación al personal administrativo, se hizo una presentación en la que se realizó una mini capacitación para el uso </w:t>
+            </w:r>
+            <w:r>
+              <w:rPr>
+                <w:rFonts w:ascii="Times New Roman" w:hAnsi="Times New Roman"/>
+              </w:rPr>
+              <w:lastRenderedPageBreak/>
+              <w:t>del sistema, tomando en cuenta que se integró un manual de usuario.</w:t>
+            </w:r>
           </w:p>
         </w:tc>
       </w:tr>
@@ -970,8 +1480,48 @@
         </w:numPr>
       </w:pPr>
       <w:r>
-        <w:lastRenderedPageBreak/>
         <w:t>Transición a Operaciones</w:t>
+      </w:r>
+    </w:p>
+    <w:p>
+      <w:pPr>
+        <w:jc w:val="both"/>
+      </w:pPr>
+      <w:r>
+        <w:t xml:space="preserve">El proyecto </w:t>
+      </w:r>
+      <w:r>
+        <w:t>Sistema Integrado de Gestión para el Laboratorio de Análisis Agronómicos del Instituto Tecnológico de Costa Rica</w:t>
+      </w:r>
+      <w:r>
+        <w:t xml:space="preserve"> realizó una transición exitosa como resultado de una comunicación efectiva y una planificación detallada, la alternativa brindada por los estudiantes y la integración de los stakeholders al proyecto resultaron exitosos para la entrega final de este proyecto.</w:t>
+      </w:r>
+    </w:p>
+    <w:p>
+      <w:pPr>
+        <w:jc w:val="both"/>
+      </w:pPr>
+      <w:r>
+        <w:t>Al implementar elementos ya conocidos por los clientes y realizar una presentación y manual de usuario para el uso de la aplicación, permitió que existiera una transición adecuada con respecto a el resultado final de la aplicación, si el personal de operaciones no hubiera sido incluido en la planificación y la manera de ejecutar el proyecto, es muy probable que el proyecto hubiera tropezado y no resultara una buena comprensión con respecto al alcance de este proyecto.</w:t>
+      </w:r>
+    </w:p>
+    <w:p>
+      <w:pPr>
+        <w:jc w:val="both"/>
+      </w:pPr>
+      <w:r>
+        <w:t xml:space="preserve">Un área de mejora con respecto a la </w:t>
+      </w:r>
+      <w:proofErr w:type="gramStart"/>
+      <w:r>
+        <w:t>transición,</w:t>
+      </w:r>
+      <w:proofErr w:type="gramEnd"/>
+      <w:r>
+        <w:t xml:space="preserve"> es brindar más avances directos a los clientes, para que ellos puedan interactuar de manera temprana con los diversos componentes que encontrarán en el sistema, esto para que la transición completa de la </w:t>
+      </w:r>
+      <w:r>
+        <w:t>aplicación resultara aún más directa en la etapa final.</w:t>
       </w:r>
     </w:p>
     <w:p>
@@ -1004,7 +1554,15 @@
             <w:tcW w:w="2207" w:type="dxa"/>
           </w:tcPr>
           <w:p>
-            <w:r>
+            <w:pPr>
+              <w:rPr>
+                <w:rFonts w:ascii="Times New Roman" w:hAnsi="Times New Roman"/>
+              </w:rPr>
+            </w:pPr>
+            <w:r>
+              <w:rPr>
+                <w:rFonts w:ascii="Times New Roman" w:hAnsi="Times New Roman"/>
+              </w:rPr>
               <w:t>Fase del proyecto</w:t>
             </w:r>
           </w:p>
@@ -1014,7 +1572,15 @@
             <w:tcW w:w="2207" w:type="dxa"/>
           </w:tcPr>
           <w:p>
-            <w:r>
+            <w:pPr>
+              <w:rPr>
+                <w:rFonts w:ascii="Times New Roman" w:hAnsi="Times New Roman"/>
+              </w:rPr>
+            </w:pPr>
+            <w:r>
+              <w:rPr>
+                <w:rFonts w:ascii="Times New Roman" w:hAnsi="Times New Roman"/>
+              </w:rPr>
               <w:t>Finalización programada</w:t>
             </w:r>
           </w:p>
@@ -1024,7 +1590,15 @@
             <w:tcW w:w="2207" w:type="dxa"/>
           </w:tcPr>
           <w:p>
-            <w:r>
+            <w:pPr>
+              <w:rPr>
+                <w:rFonts w:ascii="Times New Roman" w:hAnsi="Times New Roman"/>
+              </w:rPr>
+            </w:pPr>
+            <w:r>
+              <w:rPr>
+                <w:rFonts w:ascii="Times New Roman" w:hAnsi="Times New Roman"/>
+              </w:rPr>
               <w:t>Finalización real</w:t>
             </w:r>
           </w:p>
@@ -1034,7 +1608,15 @@
             <w:tcW w:w="2207" w:type="dxa"/>
           </w:tcPr>
           <w:p>
-            <w:r>
+            <w:pPr>
+              <w:rPr>
+                <w:rFonts w:ascii="Times New Roman" w:hAnsi="Times New Roman"/>
+              </w:rPr>
+            </w:pPr>
+            <w:r>
+              <w:rPr>
+                <w:rFonts w:ascii="Times New Roman" w:hAnsi="Times New Roman"/>
+              </w:rPr>
               <w:t>Comentarios</w:t>
             </w:r>
           </w:p>
@@ -1046,7 +1628,15 @@
             <w:tcW w:w="2207" w:type="dxa"/>
           </w:tcPr>
           <w:p>
-            <w:r>
+            <w:pPr>
+              <w:rPr>
+                <w:rFonts w:ascii="Times New Roman" w:hAnsi="Times New Roman"/>
+              </w:rPr>
+            </w:pPr>
+            <w:r>
+              <w:rPr>
+                <w:rFonts w:ascii="Times New Roman" w:hAnsi="Times New Roman"/>
+              </w:rPr>
               <w:t>Inicio</w:t>
             </w:r>
           </w:p>
@@ -1055,19 +1645,55 @@
           <w:tcPr>
             <w:tcW w:w="2207" w:type="dxa"/>
           </w:tcPr>
-          <w:p/>
-        </w:tc>
-        <w:tc>
-          <w:tcPr>
-            <w:tcW w:w="2207" w:type="dxa"/>
-          </w:tcPr>
-          <w:p/>
-        </w:tc>
-        <w:tc>
-          <w:tcPr>
-            <w:tcW w:w="2207" w:type="dxa"/>
-          </w:tcPr>
-          <w:p/>
+          <w:p>
+            <w:pPr>
+              <w:rPr>
+                <w:rFonts w:ascii="Times New Roman" w:hAnsi="Times New Roman"/>
+              </w:rPr>
+            </w:pPr>
+            <w:r>
+              <w:rPr>
+                <w:rFonts w:ascii="Times New Roman" w:hAnsi="Times New Roman"/>
+              </w:rPr>
+              <w:t>04/09/2023</w:t>
+            </w:r>
+          </w:p>
+        </w:tc>
+        <w:tc>
+          <w:tcPr>
+            <w:tcW w:w="2207" w:type="dxa"/>
+          </w:tcPr>
+          <w:p>
+            <w:pPr>
+              <w:rPr>
+                <w:rFonts w:ascii="Times New Roman" w:hAnsi="Times New Roman"/>
+              </w:rPr>
+            </w:pPr>
+            <w:r>
+              <w:rPr>
+                <w:rFonts w:ascii="Times New Roman" w:hAnsi="Times New Roman"/>
+              </w:rPr>
+              <w:t>1/09/2023</w:t>
+            </w:r>
+          </w:p>
+        </w:tc>
+        <w:tc>
+          <w:tcPr>
+            <w:tcW w:w="2207" w:type="dxa"/>
+          </w:tcPr>
+          <w:p>
+            <w:pPr>
+              <w:rPr>
+                <w:rFonts w:ascii="Times New Roman" w:hAnsi="Times New Roman"/>
+              </w:rPr>
+            </w:pPr>
+            <w:r>
+              <w:rPr>
+                <w:rFonts w:ascii="Times New Roman" w:hAnsi="Times New Roman"/>
+              </w:rPr>
+              <w:t>Se obtuvo con éxito la firma del patrocinador del proyecto en la Acta de Constitución</w:t>
+            </w:r>
+          </w:p>
         </w:tc>
       </w:tr>
       <w:tr>
@@ -1076,7 +1702,15 @@
             <w:tcW w:w="2207" w:type="dxa"/>
           </w:tcPr>
           <w:p>
-            <w:r>
+            <w:pPr>
+              <w:rPr>
+                <w:rFonts w:ascii="Times New Roman" w:hAnsi="Times New Roman"/>
+              </w:rPr>
+            </w:pPr>
+            <w:r>
+              <w:rPr>
+                <w:rFonts w:ascii="Times New Roman" w:hAnsi="Times New Roman"/>
+              </w:rPr>
               <w:t>Planificación</w:t>
             </w:r>
           </w:p>
@@ -1085,19 +1719,55 @@
           <w:tcPr>
             <w:tcW w:w="2207" w:type="dxa"/>
           </w:tcPr>
-          <w:p/>
-        </w:tc>
-        <w:tc>
-          <w:tcPr>
-            <w:tcW w:w="2207" w:type="dxa"/>
-          </w:tcPr>
-          <w:p/>
-        </w:tc>
-        <w:tc>
-          <w:tcPr>
-            <w:tcW w:w="2207" w:type="dxa"/>
-          </w:tcPr>
-          <w:p/>
+          <w:p>
+            <w:pPr>
+              <w:rPr>
+                <w:rFonts w:ascii="Times New Roman" w:hAnsi="Times New Roman"/>
+              </w:rPr>
+            </w:pPr>
+            <w:r>
+              <w:rPr>
+                <w:rFonts w:ascii="Times New Roman" w:hAnsi="Times New Roman"/>
+              </w:rPr>
+              <w:t>11/09/2023</w:t>
+            </w:r>
+          </w:p>
+        </w:tc>
+        <w:tc>
+          <w:tcPr>
+            <w:tcW w:w="2207" w:type="dxa"/>
+          </w:tcPr>
+          <w:p>
+            <w:pPr>
+              <w:rPr>
+                <w:rFonts w:ascii="Times New Roman" w:hAnsi="Times New Roman"/>
+              </w:rPr>
+            </w:pPr>
+            <w:r>
+              <w:rPr>
+                <w:rFonts w:ascii="Times New Roman" w:hAnsi="Times New Roman"/>
+              </w:rPr>
+              <w:t>19/10/2023</w:t>
+            </w:r>
+          </w:p>
+        </w:tc>
+        <w:tc>
+          <w:tcPr>
+            <w:tcW w:w="2207" w:type="dxa"/>
+          </w:tcPr>
+          <w:p>
+            <w:pPr>
+              <w:rPr>
+                <w:rFonts w:ascii="Times New Roman" w:hAnsi="Times New Roman"/>
+              </w:rPr>
+            </w:pPr>
+            <w:r>
+              <w:rPr>
+                <w:rFonts w:ascii="Times New Roman" w:hAnsi="Times New Roman"/>
+              </w:rPr>
+              <w:t>Se realizó una planificación del proyecto adaptada a los requisitos y el alcance de este.</w:t>
+            </w:r>
+          </w:p>
         </w:tc>
       </w:tr>
       <w:tr>
@@ -1105,25 +1775,222 @@
           <w:tcPr>
             <w:tcW w:w="2207" w:type="dxa"/>
           </w:tcPr>
-          <w:p/>
-        </w:tc>
-        <w:tc>
-          <w:tcPr>
-            <w:tcW w:w="2207" w:type="dxa"/>
-          </w:tcPr>
-          <w:p/>
-        </w:tc>
-        <w:tc>
-          <w:tcPr>
-            <w:tcW w:w="2207" w:type="dxa"/>
-          </w:tcPr>
-          <w:p/>
-        </w:tc>
-        <w:tc>
-          <w:tcPr>
-            <w:tcW w:w="2207" w:type="dxa"/>
-          </w:tcPr>
-          <w:p/>
+          <w:p>
+            <w:pPr>
+              <w:rPr>
+                <w:rFonts w:ascii="Times New Roman" w:hAnsi="Times New Roman"/>
+              </w:rPr>
+            </w:pPr>
+            <w:r>
+              <w:rPr>
+                <w:rFonts w:ascii="Times New Roman" w:hAnsi="Times New Roman"/>
+              </w:rPr>
+              <w:lastRenderedPageBreak/>
+              <w:t>Documento de diseño de interfaz</w:t>
+            </w:r>
+          </w:p>
+        </w:tc>
+        <w:tc>
+          <w:tcPr>
+            <w:tcW w:w="2207" w:type="dxa"/>
+          </w:tcPr>
+          <w:p>
+            <w:pPr>
+              <w:rPr>
+                <w:rFonts w:ascii="Times New Roman" w:hAnsi="Times New Roman"/>
+              </w:rPr>
+            </w:pPr>
+            <w:r>
+              <w:rPr>
+                <w:rFonts w:ascii="Times New Roman" w:hAnsi="Times New Roman"/>
+              </w:rPr>
+              <w:t>Del 12/09/2023 al 19/09/2023</w:t>
+            </w:r>
+          </w:p>
+        </w:tc>
+        <w:tc>
+          <w:tcPr>
+            <w:tcW w:w="2207" w:type="dxa"/>
+          </w:tcPr>
+          <w:p>
+            <w:pPr>
+              <w:rPr>
+                <w:rFonts w:ascii="Times New Roman" w:hAnsi="Times New Roman"/>
+              </w:rPr>
+            </w:pPr>
+            <w:r>
+              <w:rPr>
+                <w:rFonts w:ascii="Times New Roman" w:hAnsi="Times New Roman"/>
+              </w:rPr>
+              <w:t>12/09/2023</w:t>
+            </w:r>
+          </w:p>
+        </w:tc>
+        <w:tc>
+          <w:tcPr>
+            <w:tcW w:w="2207" w:type="dxa"/>
+          </w:tcPr>
+          <w:p>
+            <w:pPr>
+              <w:rPr>
+                <w:rFonts w:ascii="Times New Roman" w:hAnsi="Times New Roman"/>
+              </w:rPr>
+            </w:pPr>
+            <w:r>
+              <w:rPr>
+                <w:rFonts w:ascii="Times New Roman" w:hAnsi="Times New Roman"/>
+              </w:rPr>
+              <w:t>Se realizó un documento del posible diseño de la interfaz gráfica de la aplicación.</w:t>
+            </w:r>
+          </w:p>
+        </w:tc>
+      </w:tr>
+      <w:tr>
+        <w:tc>
+          <w:tcPr>
+            <w:tcW w:w="2207" w:type="dxa"/>
+          </w:tcPr>
+          <w:p>
+            <w:pPr>
+              <w:rPr>
+                <w:rFonts w:ascii="Times New Roman" w:hAnsi="Times New Roman"/>
+              </w:rPr>
+            </w:pPr>
+            <w:r>
+              <w:rPr>
+                <w:rFonts w:ascii="Times New Roman" w:hAnsi="Times New Roman"/>
+              </w:rPr>
+              <w:t>Presentación de avances del desarrollo de la aplicación</w:t>
+            </w:r>
+          </w:p>
+        </w:tc>
+        <w:tc>
+          <w:tcPr>
+            <w:tcW w:w="2207" w:type="dxa"/>
+          </w:tcPr>
+          <w:p>
+            <w:pPr>
+              <w:rPr>
+                <w:rFonts w:ascii="Times New Roman" w:hAnsi="Times New Roman"/>
+              </w:rPr>
+            </w:pPr>
+            <w:r>
+              <w:rPr>
+                <w:rFonts w:ascii="Times New Roman" w:hAnsi="Times New Roman"/>
+              </w:rPr>
+              <w:t>26/09/2023 y 24/10/2023</w:t>
+            </w:r>
+          </w:p>
+        </w:tc>
+        <w:tc>
+          <w:tcPr>
+            <w:tcW w:w="2207" w:type="dxa"/>
+          </w:tcPr>
+          <w:p>
+            <w:pPr>
+              <w:rPr>
+                <w:rFonts w:ascii="Times New Roman" w:hAnsi="Times New Roman"/>
+              </w:rPr>
+            </w:pPr>
+            <w:r>
+              <w:rPr>
+                <w:rFonts w:ascii="Times New Roman" w:hAnsi="Times New Roman"/>
+              </w:rPr>
+              <w:t>30/10/2023</w:t>
+            </w:r>
+          </w:p>
+        </w:tc>
+        <w:tc>
+          <w:tcPr>
+            <w:tcW w:w="2207" w:type="dxa"/>
+          </w:tcPr>
+          <w:p>
+            <w:pPr>
+              <w:rPr>
+                <w:rFonts w:ascii="Times New Roman" w:hAnsi="Times New Roman"/>
+              </w:rPr>
+            </w:pPr>
+            <w:r>
+              <w:rPr>
+                <w:rFonts w:ascii="Times New Roman" w:hAnsi="Times New Roman"/>
+              </w:rPr>
+              <w:t>Solamente se realizó una presentación de avance del desarrollo de la aplicación.</w:t>
+            </w:r>
+          </w:p>
+        </w:tc>
+      </w:tr>
+      <w:tr>
+        <w:tc>
+          <w:tcPr>
+            <w:tcW w:w="2207" w:type="dxa"/>
+          </w:tcPr>
+          <w:p>
+            <w:pPr>
+              <w:rPr>
+                <w:rFonts w:ascii="Times New Roman" w:hAnsi="Times New Roman"/>
+              </w:rPr>
+            </w:pPr>
+            <w:r>
+              <w:rPr>
+                <w:rFonts w:ascii="Times New Roman" w:hAnsi="Times New Roman"/>
+              </w:rPr>
+              <w:t>Manual técnico completo</w:t>
+            </w:r>
+          </w:p>
+        </w:tc>
+        <w:tc>
+          <w:tcPr>
+            <w:tcW w:w="2207" w:type="dxa"/>
+          </w:tcPr>
+          <w:p>
+            <w:pPr>
+              <w:rPr>
+                <w:rFonts w:ascii="Times New Roman" w:hAnsi="Times New Roman"/>
+              </w:rPr>
+            </w:pPr>
+            <w:r>
+              <w:rPr>
+                <w:rFonts w:ascii="Times New Roman" w:hAnsi="Times New Roman"/>
+              </w:rPr>
+              <w:t>07/11/2023</w:t>
+            </w:r>
+          </w:p>
+        </w:tc>
+        <w:tc>
+          <w:tcPr>
+            <w:tcW w:w="2207" w:type="dxa"/>
+          </w:tcPr>
+          <w:p>
+            <w:pPr>
+              <w:rPr>
+                <w:rFonts w:ascii="Times New Roman" w:hAnsi="Times New Roman"/>
+              </w:rPr>
+            </w:pPr>
+            <w:r>
+              <w:rPr>
+                <w:rFonts w:ascii="Times New Roman" w:hAnsi="Times New Roman"/>
+              </w:rPr>
+              <w:t>21/11/2023</w:t>
+            </w:r>
+          </w:p>
+        </w:tc>
+        <w:tc>
+          <w:tcPr>
+            <w:tcW w:w="2207" w:type="dxa"/>
+          </w:tcPr>
+          <w:p>
+            <w:pPr>
+              <w:rPr>
+                <w:rFonts w:ascii="Times New Roman" w:hAnsi="Times New Roman"/>
+              </w:rPr>
+            </w:pPr>
+            <w:r>
+              <w:rPr>
+                <w:rFonts w:ascii="Times New Roman" w:hAnsi="Times New Roman"/>
+              </w:rPr>
+              <w:t>Se entregó el manual técnico completo el día de la presentación de la aplicación funcional.</w:t>
+            </w:r>
+          </w:p>
         </w:tc>
       </w:tr>
     </w:tbl>
@@ -1140,6 +2007,27 @@
         <w:t>Recomendaciones</w:t>
       </w:r>
     </w:p>
+    <w:p>
+      <w:r>
+        <w:t xml:space="preserve">El proyecto de </w:t>
+      </w:r>
+      <w:r>
+        <w:t>Sistema Integrado de Gestión para el Laboratorio de Análisis Agronómicos del Instituto Tecnológico de Costa Rica</w:t>
+      </w:r>
+      <w:r>
+        <w:t xml:space="preserve"> ha sido un ejemplo de un proyecto cuidadosamente planificado y ejecutado adecuadamente, sin embargo aún existen recomendaciones o lecciones aprendidas a cerca de este.</w:t>
+      </w:r>
+    </w:p>
+    <w:p>
+      <w:r>
+        <w:t xml:space="preserve">Por lo cual, se considera importante </w:t>
+      </w:r>
+      <w:r>
+        <w:t>Involucrar al personal administrativo del Laboratorio de Análisis Agronómicos durante la fase de inicio y planificación para verificar que el sistema vaya conforme a lo deseado por el cliente y estar anuentes a mejorar durante el proceso, esto a su vez es necesario para establecer familiarización con el producto y los procesos, así como establecer las expectativas de este.</w:t>
+      </w:r>
+    </w:p>
+    <w:p/>
+    <w:p/>
     <w:sectPr>
       <w:pgSz w:w="12240" w:h="15840"/>
       <w:pgMar w:top="1417" w:right="1701" w:bottom="1417" w:left="1701" w:header="708" w:footer="708" w:gutter="0"/>
@@ -1754,6 +2642,42 @@
       <w:u w:val="single"/>
     </w:rPr>
   </w:style>
+  <w:style w:type="paragraph" w:styleId="Subttulo">
+    <w:name w:val="Subtitle"/>
+    <w:basedOn w:val="Normal"/>
+    <w:next w:val="Normal"/>
+    <w:link w:val="SubttuloCar"/>
+    <w:uiPriority w:val="11"/>
+    <w:qFormat/>
+    <w:rsid w:val="00386BDA"/>
+    <w:pPr>
+      <w:numPr>
+        <w:ilvl w:val="1"/>
+      </w:numPr>
+      <w:spacing w:after="160"/>
+    </w:pPr>
+    <w:rPr>
+      <w:rFonts w:ascii="Times New Roman" w:eastAsiaTheme="minorEastAsia" w:hAnsi="Times New Roman" w:cstheme="minorBidi"/>
+      <w:color w:val="1F3864" w:themeColor="accent1" w:themeShade="80"/>
+      <w:spacing w:val="15"/>
+      <w:sz w:val="22"/>
+    </w:rPr>
+  </w:style>
+  <w:style w:type="character" w:customStyle="1" w:styleId="SubttuloCar">
+    <w:name w:val="Subtítulo Car"/>
+    <w:basedOn w:val="Fuentedeprrafopredeter"/>
+    <w:link w:val="Subttulo"/>
+    <w:uiPriority w:val="11"/>
+    <w:rsid w:val="00386BDA"/>
+    <w:rPr>
+      <w:rFonts w:ascii="Times New Roman" w:eastAsiaTheme="minorEastAsia" w:hAnsi="Times New Roman"/>
+      <w:color w:val="1F3864" w:themeColor="accent1" w:themeShade="80"/>
+      <w:spacing w:val="15"/>
+      <w:kern w:val="0"/>
+      <w:lang w:val="es-VE"/>
+      <w14:ligatures w14:val="none"/>
+    </w:rPr>
+  </w:style>
 </w:styles>
 </file>
 

</xml_diff>